<commit_message>
Updated Doc; Created Test-Article
</commit_message>
<xml_diff>
--- a/doc/Project_Description.docx
+++ b/doc/Project_Description.docx
@@ -971,21 +971,7 @@
         <w:rPr>
           <w:lang w:val="en-CH"/>
         </w:rPr>
-        <w:t xml:space="preserve">The idea behind the Annales </w:t>
-      </w:r>
-      <w:proofErr w:type="spellStart"/>
-      <w:r>
-        <w:rPr>
-          <w:lang w:val="en-CH"/>
-        </w:rPr>
-        <w:t>Memum</w:t>
-      </w:r>
-      <w:proofErr w:type="spellEnd"/>
-      <w:r>
-        <w:rPr>
-          <w:lang w:val="en-CH"/>
-        </w:rPr>
-        <w:t xml:space="preserve"> is to be a chronicle of “memes”. These are images, videos, stories, etc. That are shared throughout the internet virally. We believe that, due to them being often misunderstood, it is important to keep a record online of the history of these strange, but entertaining ideas. We can use the site to preserve history for future generations to understand internet culture, to keep statistics records, or just to reflect on an idea’s impact to society.</w:t>
+        <w:t>The idea behind the Annales Memum is to be a chronicle of “memes”. These are images, videos, stories, etc. That are shared throughout the internet virally. We believe that, due to them being often misunderstood, it is important to keep a record online of the history of these strange, but entertaining ideas. We can use the site to preserve history for future generations to understand internet culture, to keep statistics records, or just to reflect on an idea’s impact to society.</w:t>
       </w:r>
     </w:p>
     <w:p>
@@ -1005,35 +991,7 @@
         <w:rPr>
           <w:lang w:val="en-CH"/>
         </w:rPr>
-        <w:t>a meme’s popularity i.e. what media it was popular on and how many people were exposed to it, and a meme’s cultural impact. The impact should describe whether the meme had a lasting effect, e.g. “Pepe” had an extremely potent effect and lasted far past its due expiration date, but “</w:t>
-      </w:r>
-      <w:proofErr w:type="spellStart"/>
-      <w:r>
-        <w:rPr>
-          <w:lang w:val="en-CH"/>
-        </w:rPr>
-        <w:t>Sirenhead</w:t>
-      </w:r>
-      <w:proofErr w:type="spellEnd"/>
-      <w:r>
-        <w:rPr>
-          <w:lang w:val="en-CH"/>
-        </w:rPr>
-        <w:t xml:space="preserve">” had a </w:t>
-      </w:r>
-      <w:proofErr w:type="gramStart"/>
-      <w:r>
-        <w:rPr>
-          <w:lang w:val="en-CH"/>
-        </w:rPr>
-        <w:t>pretty standard</w:t>
-      </w:r>
-      <w:proofErr w:type="gramEnd"/>
-      <w:r>
-        <w:rPr>
-          <w:lang w:val="en-CH"/>
-        </w:rPr>
-        <w:t xml:space="preserve"> lifespan.</w:t>
+        <w:t>a meme’s popularity i.e. what media it was popular on and how many people were exposed to it, and a meme’s cultural impact. The impact should describe whether the meme had a lasting effect, e.g. “Pepe” had an extremely potent effect and lasted far past its due expiration date, but “Sirenhead” had a pretty standard lifespan.</w:t>
       </w:r>
     </w:p>
     <w:p>
@@ -1128,21 +1086,7 @@
         <w:rPr>
           <w:lang w:val="en-CH"/>
         </w:rPr>
-        <w:t xml:space="preserve">A user with an account can </w:t>
-      </w:r>
-      <w:proofErr w:type="gramStart"/>
-      <w:r>
-        <w:rPr>
-          <w:lang w:val="en-CH"/>
-        </w:rPr>
-        <w:t>create</w:t>
-      </w:r>
-      <w:proofErr w:type="gramEnd"/>
-      <w:r>
-        <w:rPr>
-          <w:lang w:val="en-CH"/>
-        </w:rPr>
-        <w:t xml:space="preserve"> new pages.</w:t>
+        <w:t>A user with an account can create new pages.</w:t>
       </w:r>
     </w:p>
     <w:p>
@@ -1160,21 +1104,7 @@
         <w:rPr>
           <w:lang w:val="en-CH"/>
         </w:rPr>
-        <w:t xml:space="preserve">A user with an account can </w:t>
-      </w:r>
-      <w:proofErr w:type="gramStart"/>
-      <w:r>
-        <w:rPr>
-          <w:lang w:val="en-CH"/>
-        </w:rPr>
-        <w:t>edit</w:t>
-      </w:r>
-      <w:proofErr w:type="gramEnd"/>
-      <w:r>
-        <w:rPr>
-          <w:lang w:val="en-CH"/>
-        </w:rPr>
-        <w:t xml:space="preserve"> pages.</w:t>
+        <w:t>A user with an account can edit pages.</w:t>
       </w:r>
     </w:p>
     <w:p>
@@ -1424,21 +1354,7 @@
         <w:rPr>
           <w:lang w:val="en-CH"/>
         </w:rPr>
-        <w:t xml:space="preserve">Pages can be protected by higher-level users to prevent </w:t>
-      </w:r>
-      <w:proofErr w:type="spellStart"/>
-      <w:r>
-        <w:rPr>
-          <w:lang w:val="en-CH"/>
-        </w:rPr>
-        <w:t>griefing</w:t>
-      </w:r>
-      <w:proofErr w:type="spellEnd"/>
-      <w:r>
-        <w:rPr>
-          <w:lang w:val="en-CH"/>
-        </w:rPr>
-        <w:t xml:space="preserve"> vi</w:t>
+        <w:t>Pages can be protected by higher-level users to prevent griefing vi</w:t>
       </w:r>
       <w:r>
         <w:rPr>
@@ -4989,6 +4905,226 @@
             </a:graphic>
           </wp:inline>
         </w:drawing>
+      </w:r>
+    </w:p>
+    <w:p>
+      <w:pPr>
+        <w:pStyle w:val="Heading1"/>
+        <w:rPr>
+          <w:lang w:val="en-CH"/>
+        </w:rPr>
+      </w:pPr>
+      <w:r>
+        <w:rPr>
+          <w:lang w:val="en-CH"/>
+        </w:rPr>
+        <w:t>6 – What we’ve learned</w:t>
+      </w:r>
+    </w:p>
+    <w:p>
+      <w:pPr>
+        <w:pStyle w:val="Heading2"/>
+        <w:rPr>
+          <w:lang w:val="en-CH"/>
+        </w:rPr>
+      </w:pPr>
+      <w:r>
+        <w:rPr>
+          <w:lang w:val="en-CH"/>
+        </w:rPr>
+        <w:t>6.1 – Spring Security</w:t>
+      </w:r>
+    </w:p>
+    <w:p>
+      <w:pPr>
+        <w:rPr>
+          <w:lang w:val="en-CH"/>
+        </w:rPr>
+      </w:pPr>
+      <w:r>
+        <w:rPr>
+          <w:lang w:val="en-CH"/>
+        </w:rPr>
+        <w:t>I think the main issue with us using the spring security framework, is that, if we really wanted to use it correctly, we would have needed to take a full course. It’s a powerful framework indeed, but we were not capable of utilising its full capacity and would undoubtedly made serious errors, or worse yet: not gotten the project working at all.</w:t>
+      </w:r>
+    </w:p>
+    <w:p>
+      <w:pPr>
+        <w:rPr>
+          <w:lang w:val="en-CH"/>
+        </w:rPr>
+      </w:pPr>
+      <w:r>
+        <w:rPr>
+          <w:lang w:val="en-CH"/>
+        </w:rPr>
+        <w:t>The Spring framework’s security features include support for other</w:t>
+      </w:r>
+      <w:r>
+        <w:rPr>
+          <w:lang w:val="en-CH"/>
+        </w:rPr>
+        <w:t>, more well-known, security systems such as OAuth</w:t>
+      </w:r>
+      <w:r>
+        <w:rPr>
+          <w:lang w:val="en-CH"/>
+        </w:rPr>
+        <w:t>, LDAP,</w:t>
+      </w:r>
+      <w:r>
+        <w:rPr>
+          <w:lang w:val="en-CH"/>
+        </w:rPr>
+        <w:t xml:space="preserve"> and </w:t>
+      </w:r>
+      <w:r>
+        <w:rPr>
+          <w:lang w:val="en-CH"/>
+        </w:rPr>
+        <w:t>Kerberos.</w:t>
+      </w:r>
+      <w:r>
+        <w:rPr>
+          <w:lang w:val="en-CH"/>
+        </w:rPr>
+        <w:t xml:space="preserve"> It utilises these in its two main functions: Authentication and Authorisation. Authentication is primarily </w:t>
+      </w:r>
+      <w:r>
+        <w:rPr>
+          <w:lang w:val="en-CH"/>
+        </w:rPr>
+        <w:t>concerned with the login functionality. It is possible to link the user-data used by Spring to your existing database, so that all your users can be added normally while automatically allowing them to be used by the security system. Authorization is, as one might expect, handles which pages, and which parts of pages, are visible to whom. This is a far more in-depth topic, which we didn’t even get to before being held up. Spring Security’s base relies heavily on XML configuration files, which get very opaque quickly.</w:t>
+      </w:r>
+    </w:p>
+    <w:p>
+      <w:pPr>
+        <w:pStyle w:val="Heading2"/>
+        <w:rPr>
+          <w:lang w:val="en-CH"/>
+        </w:rPr>
+      </w:pPr>
+      <w:r>
+        <w:rPr>
+          <w:lang w:val="en-CH"/>
+        </w:rPr>
+        <w:t>6.2 – Flask</w:t>
+      </w:r>
+    </w:p>
+    <w:p>
+      <w:pPr>
+        <w:rPr>
+          <w:lang w:val="en-CH"/>
+        </w:rPr>
+      </w:pPr>
+      <w:r>
+        <w:rPr>
+          <w:lang w:val="en-CH"/>
+        </w:rPr>
+        <w:t xml:space="preserve">After spending some time wrangling with Spring’s security system and not making any Progress, it became increasingly clear that we might have to find another method if we were to produce anything functional. With the deadline inching nearer each day, Julian suggested we switch to a different basis. We really didn’t want to regress to using PHP, so Julian found a Security framework </w:t>
+      </w:r>
+      <w:r>
+        <w:rPr>
+          <w:lang w:val="en-CH"/>
+        </w:rPr>
+        <w:lastRenderedPageBreak/>
+        <w:t>using Python and was eager to give it a go. We both did some preliminary research on how to use it. Before we knew it, Julian had whipped together a functional register and log-in system. He touted the framework’s lack of boilerplate code; it was a stark contrast to spring which is mostly boilerplate code.</w:t>
+      </w:r>
+    </w:p>
+    <w:p>
+      <w:pPr>
+        <w:rPr>
+          <w:lang w:val="en-CH"/>
+        </w:rPr>
+      </w:pPr>
+      <w:r>
+        <w:rPr>
+          <w:lang w:val="en-CH"/>
+        </w:rPr>
+        <w:t>Flask is a microframework that requires very little setup and has many built-in features to make the development lifecycle easier.</w:t>
+      </w:r>
+      <w:r>
+        <w:rPr>
+          <w:lang w:val="en-CH"/>
+        </w:rPr>
+        <w:t xml:space="preserve"> Certain </w:t>
+      </w:r>
+      <w:r>
+        <w:rPr>
+          <w:lang w:val="en-CH"/>
+        </w:rPr>
+        <w:t xml:space="preserve">basic security measures are built in or can be activated with a simple </w:t>
+      </w:r>
+      <w:r>
+        <w:rPr>
+          <w:lang w:val="en-CH"/>
+        </w:rPr>
+        <w:t>configuration option</w:t>
+      </w:r>
+      <w:r>
+        <w:rPr>
+          <w:lang w:val="en-CH"/>
+        </w:rPr>
+        <w:t xml:space="preserve">. </w:t>
+      </w:r>
+    </w:p>
+    <w:p>
+      <w:pPr>
+        <w:rPr>
+          <w:lang w:val="en-CH"/>
+        </w:rPr>
+      </w:pPr>
+    </w:p>
+    <w:p>
+      <w:pPr>
+        <w:pStyle w:val="Heading2"/>
+        <w:rPr>
+          <w:lang w:val="en-CH"/>
+        </w:rPr>
+      </w:pPr>
+      <w:r>
+        <w:rPr>
+          <w:lang w:val="en-CH"/>
+        </w:rPr>
+        <w:t>6.3 – Docker &amp; docker security</w:t>
+      </w:r>
+    </w:p>
+    <w:p>
+      <w:pPr>
+        <w:rPr>
+          <w:lang w:val="en-CH"/>
+        </w:rPr>
+      </w:pPr>
+      <w:r>
+        <w:rPr>
+          <w:lang w:val="en-CH"/>
+        </w:rPr>
+        <w:t xml:space="preserve">A while we had been given an introduction into Docker and were also interested in </w:t>
+      </w:r>
+      <w:r>
+        <w:rPr>
+          <w:lang w:val="en-CH"/>
+        </w:rPr>
+        <w:t>trying out containerising the whole application. The server was also immaterial; Sam had set up a server at his house for experimenting with Docker and other hosting options a while ago and had all the necessary infrastructure, including a domain. First a Database container was set up using the SQL-script created earlier with most external connection closed off, so that only the server backend could access. This guaranteed  that no unfiltered requests could make it to the server.</w:t>
+      </w:r>
+    </w:p>
+    <w:p>
+      <w:pPr>
+        <w:rPr>
+          <w:lang w:val="en-CH"/>
+        </w:rPr>
+      </w:pPr>
+      <w:r>
+        <w:rPr>
+          <w:lang w:val="en-CH"/>
+        </w:rPr>
+        <w:t xml:space="preserve">Security in Docker, we learned, is not the greatest to start with. Most of the containers are wide open for setup and testing purposes. This means that you have to make sure all the right settings have been configured to only allow intended requests in and out. Unlike spring security though, this isn’t a slog through dense XML; the Dockerfiles are quite manageable, and many tutorials exist online to guide you through how to close up </w:t>
+      </w:r>
+      <w:r>
+        <w:rPr>
+          <w:lang w:val="en-CH"/>
+        </w:rPr>
+        <w:t>the various images’ ports, and many other security holes.</w:t>
       </w:r>
     </w:p>
     <w:sectPr>

</xml_diff>